<commit_message>
"plan-b" quality so far...
</commit_message>
<xml_diff>
--- a/docs/Usability.docx
+++ b/docs/Usability.docx
@@ -356,24 +356,14 @@
       <w:r>
         <w:t xml:space="preserve">Figure </w:t>
       </w:r>
-      <w:r>
-        <w:fldChar w:fldCharType="begin"/>
-      </w:r>
-      <w:r>
-        <w:instrText xml:space="preserve"> SEQ Figure \* ARABIC </w:instrText>
-      </w:r>
-      <w:r>
-        <w:fldChar w:fldCharType="separate"/>
-      </w:r>
-      <w:r>
-        <w:rPr>
-          <w:noProof/>
-        </w:rPr>
-        <w:t>1</w:t>
-      </w:r>
-      <w:r>
-        <w:fldChar w:fldCharType="end"/>
-      </w:r>
+      <w:fldSimple w:instr=" SEQ Figure \* ARABIC ">
+        <w:r>
+          <w:rPr>
+            <w:noProof/>
+          </w:rPr>
+          <w:t>1</w:t>
+        </w:r>
+      </w:fldSimple>
       <w:r>
         <w:rPr>
           <w:lang w:val="en-PH"/>
@@ -464,24 +454,14 @@
       <w:r>
         <w:t xml:space="preserve">Figure </w:t>
       </w:r>
-      <w:r>
-        <w:fldChar w:fldCharType="begin"/>
-      </w:r>
-      <w:r>
-        <w:instrText xml:space="preserve"> SEQ Figure \* ARABIC </w:instrText>
-      </w:r>
-      <w:r>
-        <w:fldChar w:fldCharType="separate"/>
-      </w:r>
-      <w:r>
-        <w:rPr>
-          <w:noProof/>
-        </w:rPr>
-        <w:t>2</w:t>
-      </w:r>
-      <w:r>
-        <w:fldChar w:fldCharType="end"/>
-      </w:r>
+      <w:fldSimple w:instr=" SEQ Figure \* ARABIC ">
+        <w:r>
+          <w:rPr>
+            <w:noProof/>
+          </w:rPr>
+          <w:t>2</w:t>
+        </w:r>
+      </w:fldSimple>
       <w:r>
         <w:rPr>
           <w:lang w:val="en-PH"/>
@@ -571,24 +551,14 @@
       <w:r>
         <w:t xml:space="preserve">Figure </w:t>
       </w:r>
-      <w:r>
-        <w:fldChar w:fldCharType="begin"/>
-      </w:r>
-      <w:r>
-        <w:instrText xml:space="preserve"> SEQ Figure \* ARABIC </w:instrText>
-      </w:r>
-      <w:r>
-        <w:fldChar w:fldCharType="separate"/>
-      </w:r>
-      <w:r>
-        <w:rPr>
-          <w:noProof/>
-        </w:rPr>
-        <w:t>3</w:t>
-      </w:r>
-      <w:r>
-        <w:fldChar w:fldCharType="end"/>
-      </w:r>
+      <w:fldSimple w:instr=" SEQ Figure \* ARABIC ">
+        <w:r>
+          <w:rPr>
+            <w:noProof/>
+          </w:rPr>
+          <w:t>3</w:t>
+        </w:r>
+      </w:fldSimple>
       <w:r>
         <w:rPr>
           <w:lang w:val="en-PH"/>
@@ -1296,15 +1266,128 @@
       <w:pPr>
         <w:pStyle w:val="Text"/>
       </w:pPr>
+      <w:r>
+        <w:t>The four survey participants are as follows:</w:t>
+      </w:r>
     </w:p>
     <w:p>
       <w:pPr>
         <w:pStyle w:val="Text"/>
-      </w:pPr>
+        <w:numPr>
+          <w:ilvl w:val="0"/>
+          <w:numId w:val="41"/>
+        </w:numPr>
+      </w:pPr>
+      <w:r>
+        <w:t xml:space="preserve">Mr. William </w:t>
+      </w:r>
+      <w:r>
+        <w:t xml:space="preserve">L. </w:t>
+      </w:r>
+      <w:bookmarkStart w:id="1" w:name="_GoBack"/>
+      <w:bookmarkEnd w:id="1"/>
+      <w:proofErr w:type="spellStart"/>
+      <w:r>
+        <w:t>Caniedo</w:t>
+      </w:r>
+      <w:proofErr w:type="spellEnd"/>
+      <w:r>
+        <w:t xml:space="preserve">, ECE – </w:t>
+      </w:r>
+      <w:r>
+        <w:t>He is an electronics instructor</w:t>
+      </w:r>
+      <w:r>
+        <w:t xml:space="preserve"> at Shinas Vocational Training Centre. He has been work at the Centre for more than five years now. Prior to working at the VTC, he was a college instructor at De La Salle University </w:t>
+      </w:r>
+      <w:proofErr w:type="spellStart"/>
+      <w:r>
+        <w:t>Batangas</w:t>
+      </w:r>
+      <w:proofErr w:type="spellEnd"/>
+      <w:r>
+        <w:t xml:space="preserve"> City for more than ten years.</w:t>
+      </w:r>
     </w:p>
     <w:p>
       <w:pPr>
         <w:pStyle w:val="Text"/>
+        <w:numPr>
+          <w:ilvl w:val="0"/>
+          <w:numId w:val="41"/>
+        </w:numPr>
+      </w:pPr>
+      <w:r>
+        <w:t xml:space="preserve">Mr. Julius T. </w:t>
+      </w:r>
+      <w:proofErr w:type="spellStart"/>
+      <w:r>
+        <w:t>Dabon</w:t>
+      </w:r>
+      <w:proofErr w:type="spellEnd"/>
+      <w:r>
+        <w:t xml:space="preserve"> – a Refrigeration and Air Condition instructor at Shinas VTC for more than 8 </w:t>
+      </w:r>
+      <w:r>
+        <w:t>years now. Prior to joining the Centre, he was working various companies in Manila then went out to work in Dubai for some three in an RAC company.</w:t>
+      </w:r>
+    </w:p>
+    <w:p>
+      <w:pPr>
+        <w:pStyle w:val="Text"/>
+        <w:numPr>
+          <w:ilvl w:val="0"/>
+          <w:numId w:val="41"/>
+        </w:numPr>
+      </w:pPr>
+      <w:r>
+        <w:t xml:space="preserve">Mr. </w:t>
+      </w:r>
+      <w:proofErr w:type="spellStart"/>
+      <w:r>
+        <w:t>Jenier</w:t>
+      </w:r>
+      <w:proofErr w:type="spellEnd"/>
+      <w:r>
+        <w:t xml:space="preserve"> T. </w:t>
+      </w:r>
+      <w:proofErr w:type="spellStart"/>
+      <w:r>
+        <w:t>Galarpe</w:t>
+      </w:r>
+      <w:proofErr w:type="spellEnd"/>
+      <w:r>
+        <w:t xml:space="preserve"> – TESDA accredited welding instructor. He is teaching the same course at Shinas VTC for more than five years now. Prior to joining the Centre, he worked in South Korea.</w:t>
+      </w:r>
+    </w:p>
+    <w:p>
+      <w:pPr>
+        <w:pStyle w:val="Text"/>
+        <w:numPr>
+          <w:ilvl w:val="0"/>
+          <w:numId w:val="41"/>
+        </w:numPr>
+      </w:pPr>
+      <w:r>
+        <w:t xml:space="preserve">Mr. Euclid R. Santiago – Prof. Teacher. He is an Electrical instructor at Shinas VTC for more than five years. Prior to joining the Centre, He was with </w:t>
+      </w:r>
+      <w:proofErr w:type="spellStart"/>
+      <w:r>
+        <w:t>Bulacan</w:t>
+      </w:r>
+      <w:proofErr w:type="spellEnd"/>
+      <w:r>
+        <w:t xml:space="preserve"> State University then move to Saudi as a Safety Officer.</w:t>
+      </w:r>
+    </w:p>
+    <w:p>
+      <w:pPr>
+        <w:pStyle w:val="Text"/>
+      </w:pPr>
+    </w:p>
+    <w:p>
+      <w:pPr>
+        <w:pStyle w:val="Text"/>
       </w:pPr>
     </w:p>
     <w:p>
@@ -1320,10 +1403,7 @@
         <w:pStyle w:val="Text"/>
       </w:pPr>
       <w:r>
-        <w:t xml:space="preserve">The SIS is a step towards a modernize, efficient and reliable inventory system ABC Technical College take advantage of. Based on their existing inventory model, users of the system would likely become familiar with the SIS in a short span of </w:t>
-      </w:r>
-      <w:r>
-        <w:t xml:space="preserve">time. The System Usability Scale use as the basis for the survey for this project show initially that the objectives set were all met pending upgrade that would make the SIS even more efficient system. </w:t>
+        <w:t xml:space="preserve">The SIS is a step towards a modernize, efficient and reliable inventory system ABC Technical College take advantage of. Based on their existing inventory model, users of the system would likely become familiar with the SIS in a short span of time. The System Usability Scale use as the basis for the survey for this project show initially that the objectives set were all met pending upgrade that would make the SIS even more efficient system. </w:t>
       </w:r>
     </w:p>
     <w:p>
@@ -1704,16 +1784,15 @@
           <w:sz w:val="20"/>
           <w:szCs w:val="20"/>
         </w:rPr>
-        <w:t>The second paragraph uses the pronoun of the person (he or she) and not the author’s last name. It lists military and work experience, including summer and fellowsh</w:t>
-      </w:r>
-      <w:bookmarkStart w:id="1" w:name="_GoBack"/>
-      <w:bookmarkEnd w:id="1"/>
+        <w:t xml:space="preserve">The second paragraph uses the pronoun of the person (he or she) and not the author’s last name. It lists military and work experience, including summer and fellowship jobs. Job titles are capitalized. The current job must have a location; previous positions may be listed without one. Information concerning previous publications may be included. Try not to list more than three books or published articles. The format for listing publishers of a book within the biography is: title of book (city, </w:t>
+      </w:r>
       <w:r>
         <w:rPr>
           <w:sz w:val="20"/>
           <w:szCs w:val="20"/>
         </w:rPr>
-        <w:t>ip jobs. Job titles are capitalized. The current job must have a location; previous positions may be listed without one. Information concerning previous publications may be included. Try not to list more than three books or published articles. The format for listing publishers of a book within the biography is: title of book (city, state: publisher name, year) similar to a reference. Current and previous research interests end the paragraph.</w:t>
+        <w:lastRenderedPageBreak/>
+        <w:t>state: publisher name, year) similar to a reference. Current and previous research interests end the paragraph.</w:t>
       </w:r>
     </w:p>
     <w:p>
@@ -1946,7 +2025,6 @@
         <w:rPr>
           <w:rFonts w:ascii="Times-Roman" w:hAnsi="Times-Roman" w:cs="Times-Roman"/>
         </w:rPr>
-        <w:lastRenderedPageBreak/>
         <w:t xml:space="preserve">    From </w:t>
       </w:r>
       <w:r>
@@ -2997,6 +3075,92 @@
     </w:lvl>
   </w:abstractNum>
   <w:abstractNum w:abstractNumId="23" w15:restartNumberingAfterBreak="0">
+    <w:nsid w:val="4C273A55"/>
+    <w:multiLevelType w:val="hybridMultilevel"/>
+    <w:tmpl w:val="2D904C6C"/>
+    <w:lvl w:ilvl="0" w:tplc="3409000F">
+      <w:start w:val="1"/>
+      <w:numFmt w:val="decimal"/>
+      <w:lvlText w:val="%1."/>
+      <w:lvlJc w:val="left"/>
+      <w:pPr>
+        <w:ind w:left="922" w:hanging="360"/>
+      </w:pPr>
+    </w:lvl>
+    <w:lvl w:ilvl="1" w:tplc="34090019" w:tentative="1">
+      <w:start w:val="1"/>
+      <w:numFmt w:val="lowerLetter"/>
+      <w:lvlText w:val="%2."/>
+      <w:lvlJc w:val="left"/>
+      <w:pPr>
+        <w:ind w:left="1642" w:hanging="360"/>
+      </w:pPr>
+    </w:lvl>
+    <w:lvl w:ilvl="2" w:tplc="3409001B" w:tentative="1">
+      <w:start w:val="1"/>
+      <w:numFmt w:val="lowerRoman"/>
+      <w:lvlText w:val="%3."/>
+      <w:lvlJc w:val="right"/>
+      <w:pPr>
+        <w:ind w:left="2362" w:hanging="180"/>
+      </w:pPr>
+    </w:lvl>
+    <w:lvl w:ilvl="3" w:tplc="3409000F" w:tentative="1">
+      <w:start w:val="1"/>
+      <w:numFmt w:val="decimal"/>
+      <w:lvlText w:val="%4."/>
+      <w:lvlJc w:val="left"/>
+      <w:pPr>
+        <w:ind w:left="3082" w:hanging="360"/>
+      </w:pPr>
+    </w:lvl>
+    <w:lvl w:ilvl="4" w:tplc="34090019" w:tentative="1">
+      <w:start w:val="1"/>
+      <w:numFmt w:val="lowerLetter"/>
+      <w:lvlText w:val="%5."/>
+      <w:lvlJc w:val="left"/>
+      <w:pPr>
+        <w:ind w:left="3802" w:hanging="360"/>
+      </w:pPr>
+    </w:lvl>
+    <w:lvl w:ilvl="5" w:tplc="3409001B" w:tentative="1">
+      <w:start w:val="1"/>
+      <w:numFmt w:val="lowerRoman"/>
+      <w:lvlText w:val="%6."/>
+      <w:lvlJc w:val="right"/>
+      <w:pPr>
+        <w:ind w:left="4522" w:hanging="180"/>
+      </w:pPr>
+    </w:lvl>
+    <w:lvl w:ilvl="6" w:tplc="3409000F" w:tentative="1">
+      <w:start w:val="1"/>
+      <w:numFmt w:val="decimal"/>
+      <w:lvlText w:val="%7."/>
+      <w:lvlJc w:val="left"/>
+      <w:pPr>
+        <w:ind w:left="5242" w:hanging="360"/>
+      </w:pPr>
+    </w:lvl>
+    <w:lvl w:ilvl="7" w:tplc="34090019" w:tentative="1">
+      <w:start w:val="1"/>
+      <w:numFmt w:val="lowerLetter"/>
+      <w:lvlText w:val="%8."/>
+      <w:lvlJc w:val="left"/>
+      <w:pPr>
+        <w:ind w:left="5962" w:hanging="360"/>
+      </w:pPr>
+    </w:lvl>
+    <w:lvl w:ilvl="8" w:tplc="3409001B" w:tentative="1">
+      <w:start w:val="1"/>
+      <w:numFmt w:val="lowerRoman"/>
+      <w:lvlText w:val="%9."/>
+      <w:lvlJc w:val="right"/>
+      <w:pPr>
+        <w:ind w:left="6682" w:hanging="180"/>
+      </w:pPr>
+    </w:lvl>
+  </w:abstractNum>
+  <w:abstractNum w:abstractNumId="24" w15:restartNumberingAfterBreak="0">
     <w:nsid w:val="4D0B59CF"/>
     <w:multiLevelType w:val="singleLevel"/>
     <w:tmpl w:val="4A4223A6"/>
@@ -3011,7 +3175,7 @@
       </w:pPr>
     </w:lvl>
   </w:abstractNum>
-  <w:abstractNum w:abstractNumId="24" w15:restartNumberingAfterBreak="0">
+  <w:abstractNum w:abstractNumId="25" w15:restartNumberingAfterBreak="0">
     <w:nsid w:val="55630736"/>
     <w:multiLevelType w:val="singleLevel"/>
     <w:tmpl w:val="0BEC9FB0"/>
@@ -3026,7 +3190,7 @@
       </w:pPr>
     </w:lvl>
   </w:abstractNum>
-  <w:abstractNum w:abstractNumId="25" w15:restartNumberingAfterBreak="0">
+  <w:abstractNum w:abstractNumId="26" w15:restartNumberingAfterBreak="0">
     <w:nsid w:val="6DC3293B"/>
     <w:multiLevelType w:val="singleLevel"/>
     <w:tmpl w:val="A28C3CCC"/>
@@ -3046,7 +3210,7 @@
       </w:rPr>
     </w:lvl>
   </w:abstractNum>
-  <w:abstractNum w:abstractNumId="26" w15:restartNumberingAfterBreak="0">
+  <w:abstractNum w:abstractNumId="27" w15:restartNumberingAfterBreak="0">
     <w:nsid w:val="70C21745"/>
     <w:multiLevelType w:val="hybridMultilevel"/>
     <w:tmpl w:val="C5AA9EB4"/>
@@ -3132,7 +3296,7 @@
       </w:pPr>
     </w:lvl>
   </w:abstractNum>
-  <w:abstractNum w:abstractNumId="27" w15:restartNumberingAfterBreak="0">
+  <w:abstractNum w:abstractNumId="28" w15:restartNumberingAfterBreak="0">
     <w:nsid w:val="722C3FDB"/>
     <w:multiLevelType w:val="hybridMultilevel"/>
     <w:tmpl w:val="E0222B8A"/>
@@ -3218,7 +3382,7 @@
       </w:pPr>
     </w:lvl>
   </w:abstractNum>
-  <w:abstractNum w:abstractNumId="28" w15:restartNumberingAfterBreak="0">
+  <w:abstractNum w:abstractNumId="29" w15:restartNumberingAfterBreak="0">
     <w:nsid w:val="750A417B"/>
     <w:multiLevelType w:val="hybridMultilevel"/>
     <w:tmpl w:val="78D28260"/>
@@ -3304,7 +3468,7 @@
       </w:pPr>
     </w:lvl>
   </w:abstractNum>
-  <w:abstractNum w:abstractNumId="29" w15:restartNumberingAfterBreak="0">
+  <w:abstractNum w:abstractNumId="30" w15:restartNumberingAfterBreak="0">
     <w:nsid w:val="75CE3AEE"/>
     <w:multiLevelType w:val="hybridMultilevel"/>
     <w:tmpl w:val="A03C883C"/>
@@ -3393,7 +3557,7 @@
       </w:pPr>
     </w:lvl>
   </w:abstractNum>
-  <w:abstractNum w:abstractNumId="30" w15:restartNumberingAfterBreak="0">
+  <w:abstractNum w:abstractNumId="31" w15:restartNumberingAfterBreak="0">
     <w:nsid w:val="77E315E9"/>
     <w:multiLevelType w:val="singleLevel"/>
     <w:tmpl w:val="0BEC9FB0"/>
@@ -3544,13 +3708,13 @@
     <w:abstractNumId w:val="13"/>
   </w:num>
   <w:num w:numId="14">
+    <w:abstractNumId w:val="25"/>
+  </w:num>
+  <w:num w:numId="15">
     <w:abstractNumId w:val="24"/>
   </w:num>
-  <w:num w:numId="15">
-    <w:abstractNumId w:val="23"/>
-  </w:num>
   <w:num w:numId="16">
-    <w:abstractNumId w:val="30"/>
+    <w:abstractNumId w:val="31"/>
   </w:num>
   <w:num w:numId="17">
     <w:abstractNumId w:val="15"/>
@@ -3559,7 +3723,7 @@
     <w:abstractNumId w:val="14"/>
   </w:num>
   <w:num w:numId="19">
-    <w:abstractNumId w:val="25"/>
+    <w:abstractNumId w:val="26"/>
   </w:num>
   <w:num w:numId="20">
     <w:abstractNumId w:val="19"/>
@@ -3595,22 +3759,22 @@
     </w:lvlOverride>
   </w:num>
   <w:num w:numId="22">
-    <w:abstractNumId w:val="29"/>
+    <w:abstractNumId w:val="30"/>
   </w:num>
   <w:num w:numId="23">
-    <w:abstractNumId w:val="28"/>
+    <w:abstractNumId w:val="29"/>
   </w:num>
   <w:num w:numId="24">
     <w:abstractNumId w:val="22"/>
   </w:num>
   <w:num w:numId="25">
-    <w:abstractNumId w:val="27"/>
+    <w:abstractNumId w:val="28"/>
   </w:num>
   <w:num w:numId="26">
     <w:abstractNumId w:val="12"/>
   </w:num>
   <w:num w:numId="27">
-    <w:abstractNumId w:val="26"/>
+    <w:abstractNumId w:val="27"/>
   </w:num>
   <w:num w:numId="28">
     <w:abstractNumId w:val="17"/>
@@ -3650,6 +3814,9 @@
   </w:num>
   <w:num w:numId="40">
     <w:abstractNumId w:val="0"/>
+  </w:num>
+  <w:num w:numId="41">
+    <w:abstractNumId w:val="23"/>
   </w:num>
 </w:numbering>
 </file>
@@ -4997,7 +5164,7 @@
 </file>
 
 <file path=customXml/itemProps1.xml><?xml version="1.0" encoding="utf-8"?>
-<ds:datastoreItem xmlns:ds="http://schemas.openxmlformats.org/officeDocument/2006/customXml" ds:itemID="{F279B738-E095-4B46-81B2-9086CDC6AB1E}">
+<ds:datastoreItem xmlns:ds="http://schemas.openxmlformats.org/officeDocument/2006/customXml" ds:itemID="{A0620A1E-3435-441C-A3B5-90371CCE8B4E}">
   <ds:schemaRefs>
     <ds:schemaRef ds:uri="http://schemas.openxmlformats.org/officeDocument/2006/bibliography"/>
   </ds:schemaRefs>

</xml_diff>